<commit_message>
started writing the python script
</commit_message>
<xml_diff>
--- a/template-fisa-disciplinei.docx
+++ b/template-fisa-disciplinei.docx
@@ -712,7 +712,18 @@
                 <w:szCs w:val="22"/>
                 <w:lang w:val="en-US"/>
               </w:rPr>
-              <w:t>{{ p1_ 8 }}</w:t>
+              <w:t>{{ p1_</w:t>
+            </w:r>
+            <w:bookmarkStart w:id="0" w:name="_GoBack"/>
+            <w:bookmarkEnd w:id="0"/>
+            <w:r>
+              <w:rPr>
+                <w:rFonts w:hint="default" w:asciiTheme="minorHAnsi" w:hAnsiTheme="minorHAnsi" w:cstheme="minorHAnsi"/>
+                <w:sz w:val="22"/>
+                <w:szCs w:val="22"/>
+                <w:lang w:val="en-US"/>
+              </w:rPr>
+              <w:t>8 }}</w:t>
             </w:r>
           </w:p>
         </w:tc>
@@ -3246,18 +3257,7 @@
                 <w:szCs w:val="22"/>
                 <w:lang w:val="en-US"/>
               </w:rPr>
-              <w:t>{{ p3_10</w:t>
-            </w:r>
-            <w:bookmarkStart w:id="0" w:name="_GoBack"/>
-            <w:bookmarkEnd w:id="0"/>
-            <w:r>
-              <w:rPr>
-                <w:rFonts w:hint="default" w:asciiTheme="minorHAnsi" w:hAnsiTheme="minorHAnsi" w:cstheme="minorHAnsi"/>
-                <w:sz w:val="22"/>
-                <w:szCs w:val="22"/>
-                <w:lang w:val="en-US"/>
-              </w:rPr>
-              <w:t xml:space="preserve"> }}</w:t>
+              <w:t>{{ p3_10 }}</w:t>
             </w:r>
           </w:p>
         </w:tc>

</xml_diff>

<commit_message>
template working for fisrt part of document
</commit_message>
<xml_diff>
--- a/template-fisa-disciplinei.docx
+++ b/template-fisa-disciplinei.docx
@@ -712,18 +712,7 @@
                 <w:szCs w:val="22"/>
                 <w:lang w:val="en-US"/>
               </w:rPr>
-              <w:t>{{ p1_</w:t>
-            </w:r>
-            <w:bookmarkStart w:id="0" w:name="_GoBack"/>
-            <w:bookmarkEnd w:id="0"/>
-            <w:r>
-              <w:rPr>
-                <w:rFonts w:hint="default" w:asciiTheme="minorHAnsi" w:hAnsiTheme="minorHAnsi" w:cstheme="minorHAnsi"/>
-                <w:sz w:val="22"/>
-                <w:szCs w:val="22"/>
-                <w:lang w:val="en-US"/>
-              </w:rPr>
-              <w:t>8 }}</w:t>
+              <w:t>{{ p1_8 }}</w:t>
             </w:r>
           </w:p>
         </w:tc>
@@ -1103,6 +1092,12 @@
             <w:insideH w:val="single" w:color="auto" w:sz="6" w:space="0"/>
             <w:insideV w:val="single" w:color="auto" w:sz="6" w:space="0"/>
           </w:tblBorders>
+          <w:tblCellMar>
+            <w:top w:w="0" w:type="dxa"/>
+            <w:left w:w="108" w:type="dxa"/>
+            <w:bottom w:w="0" w:type="dxa"/>
+            <w:right w:w="108" w:type="dxa"/>
+          </w:tblCellMar>
         </w:tblPrEx>
         <w:tc>
           <w:tcPr>
@@ -1703,7 +1698,7 @@
     <w:tbl>
       <w:tblPr>
         <w:tblStyle w:val="3"/>
-        <w:tblW w:w="5026" w:type="pct"/>
+        <w:tblW w:w="5097" w:type="pct"/>
         <w:tblInd w:w="0" w:type="dxa"/>
         <w:tblBorders>
           <w:top w:val="single" w:color="auto" w:sz="12" w:space="0"/>
@@ -1722,19 +1717,19 @@
         </w:tblCellMar>
       </w:tblPr>
       <w:tblGrid>
-        <w:gridCol w:w="2663"/>
-        <w:gridCol w:w="572"/>
-        <w:gridCol w:w="777"/>
+        <w:gridCol w:w="2449"/>
         <w:gridCol w:w="706"/>
-        <w:gridCol w:w="452"/>
+        <w:gridCol w:w="734"/>
+        <w:gridCol w:w="752"/>
+        <w:gridCol w:w="604"/>
         <w:gridCol w:w="19"/>
-        <w:gridCol w:w="827"/>
+        <w:gridCol w:w="839"/>
         <w:gridCol w:w="152"/>
-        <w:gridCol w:w="300"/>
-        <w:gridCol w:w="1128"/>
-        <w:gridCol w:w="452"/>
-        <w:gridCol w:w="873"/>
-        <w:gridCol w:w="796"/>
+        <w:gridCol w:w="382"/>
+        <w:gridCol w:w="1066"/>
+        <w:gridCol w:w="457"/>
+        <w:gridCol w:w="888"/>
+        <w:gridCol w:w="807"/>
       </w:tblGrid>
       <w:tr>
         <w:tblPrEx>
@@ -1755,7 +1750,7 @@
         </w:tblPrEx>
         <w:tc>
           <w:tcPr>
-            <w:tcW w:w="1369" w:type="pct"/>
+            <w:tcW w:w="1242" w:type="pct"/>
             <w:tcBorders>
               <w:top w:val="single" w:color="auto" w:sz="12" w:space="0"/>
             </w:tcBorders>
@@ -1787,7 +1782,7 @@
         </w:tc>
         <w:tc>
           <w:tcPr>
-            <w:tcW w:w="294" w:type="pct"/>
+            <w:tcW w:w="358" w:type="pct"/>
             <w:tcBorders>
               <w:top w:val="single" w:color="auto" w:sz="12" w:space="0"/>
             </w:tcBorders>
@@ -1819,13 +1814,13 @@
                 <w:szCs w:val="22"/>
                 <w:lang w:val="en-US"/>
               </w:rPr>
-              <w:t>{{ p3_1  }}</w:t>
-            </w:r>
-          </w:p>
-        </w:tc>
-        <w:tc>
-          <w:tcPr>
-            <w:tcW w:w="399" w:type="pct"/>
+              <w:t>{{ p3_1 }}</w:t>
+            </w:r>
+          </w:p>
+        </w:tc>
+        <w:tc>
+          <w:tcPr>
+            <w:tcW w:w="372" w:type="pct"/>
             <w:tcBorders>
               <w:top w:val="single" w:color="auto" w:sz="12" w:space="0"/>
             </w:tcBorders>
@@ -1858,7 +1853,7 @@
         </w:tc>
         <w:tc>
           <w:tcPr>
-            <w:tcW w:w="363" w:type="pct"/>
+            <w:tcW w:w="381" w:type="pct"/>
             <w:tcBorders>
               <w:top w:val="single" w:color="auto" w:sz="12" w:space="0"/>
             </w:tcBorders>
@@ -1891,7 +1886,7 @@
         </w:tc>
         <w:tc>
           <w:tcPr>
-            <w:tcW w:w="232" w:type="pct"/>
+            <w:tcW w:w="306" w:type="pct"/>
             <w:tcBorders>
               <w:top w:val="single" w:color="auto" w:sz="12" w:space="0"/>
             </w:tcBorders>
@@ -1919,7 +1914,7 @@
                 <w:szCs w:val="22"/>
                 <w:lang w:val="en-US"/>
               </w:rPr>
-              <w:t>{{  p3_2 }}</w:t>
+              <w:t>{{ p3_2 }}</w:t>
             </w:r>
           </w:p>
         </w:tc>
@@ -1959,7 +1954,7 @@
         </w:tc>
         <w:tc>
           <w:tcPr>
-            <w:tcW w:w="232" w:type="pct"/>
+            <w:tcW w:w="271" w:type="pct"/>
             <w:gridSpan w:val="2"/>
             <w:tcBorders>
               <w:top w:val="single" w:color="auto" w:sz="12" w:space="0"/>
@@ -1988,13 +1983,13 @@
                 <w:szCs w:val="22"/>
                 <w:lang w:val="en-US"/>
               </w:rPr>
-              <w:t>{{ p3_3_a  }}</w:t>
-            </w:r>
-          </w:p>
-        </w:tc>
-        <w:tc>
-          <w:tcPr>
-            <w:tcW w:w="580" w:type="pct"/>
+              <w:t>{{  p3_3_a  }}</w:t>
+            </w:r>
+          </w:p>
+        </w:tc>
+        <w:tc>
+          <w:tcPr>
+            <w:tcW w:w="540" w:type="pct"/>
             <w:tcBorders>
               <w:top w:val="single" w:color="auto" w:sz="12" w:space="0"/>
             </w:tcBorders>
@@ -2061,7 +2056,7 @@
         </w:tc>
         <w:tc>
           <w:tcPr>
-            <w:tcW w:w="448" w:type="pct"/>
+            <w:tcW w:w="450" w:type="pct"/>
             <w:tcBorders>
               <w:top w:val="single" w:color="auto" w:sz="12" w:space="0"/>
             </w:tcBorders>
@@ -2146,7 +2141,7 @@
         </w:tblPrEx>
         <w:tc>
           <w:tcPr>
-            <w:tcW w:w="1369" w:type="pct"/>
+            <w:tcW w:w="1242" w:type="pct"/>
             <w:shd w:val="clear" w:color="auto" w:fill="FFFFFF"/>
             <w:vAlign w:val="center"/>
           </w:tcPr>
@@ -2175,7 +2170,7 @@
         </w:tc>
         <w:tc>
           <w:tcPr>
-            <w:tcW w:w="294" w:type="pct"/>
+            <w:tcW w:w="358" w:type="pct"/>
             <w:shd w:val="clear" w:color="auto" w:fill="FFFFFF"/>
             <w:vAlign w:val="center"/>
           </w:tcPr>
@@ -2200,13 +2195,13 @@
                 <w:szCs w:val="22"/>
                 <w:lang w:val="en-US"/>
               </w:rPr>
-              <w:t>{{ p3_4  }}</w:t>
-            </w:r>
-          </w:p>
-        </w:tc>
-        <w:tc>
-          <w:tcPr>
-            <w:tcW w:w="399" w:type="pct"/>
+              <w:t>{{ p3_4 }}</w:t>
+            </w:r>
+          </w:p>
+        </w:tc>
+        <w:tc>
+          <w:tcPr>
+            <w:tcW w:w="372" w:type="pct"/>
             <w:shd w:val="clear" w:color="auto" w:fill="FFFFFF"/>
             <w:vAlign w:val="center"/>
           </w:tcPr>
@@ -2236,7 +2231,7 @@
         </w:tc>
         <w:tc>
           <w:tcPr>
-            <w:tcW w:w="363" w:type="pct"/>
+            <w:tcW w:w="381" w:type="pct"/>
             <w:shd w:val="clear" w:color="auto" w:fill="FFFFFF"/>
             <w:vAlign w:val="center"/>
           </w:tcPr>
@@ -2266,7 +2261,7 @@
         </w:tc>
         <w:tc>
           <w:tcPr>
-            <w:tcW w:w="232" w:type="pct"/>
+            <w:tcW w:w="306" w:type="pct"/>
             <w:shd w:val="clear" w:color="auto" w:fill="FFFFFF"/>
             <w:vAlign w:val="center"/>
           </w:tcPr>
@@ -2328,7 +2323,7 @@
         </w:tc>
         <w:tc>
           <w:tcPr>
-            <w:tcW w:w="232" w:type="pct"/>
+            <w:tcW w:w="271" w:type="pct"/>
             <w:gridSpan w:val="2"/>
             <w:shd w:val="clear" w:color="auto" w:fill="FFFFFF"/>
             <w:vAlign w:val="center"/>
@@ -2354,13 +2349,13 @@
                 <w:szCs w:val="22"/>
                 <w:lang w:val="en-US"/>
               </w:rPr>
-              <w:t>{{ p3_6_a  }}</w:t>
-            </w:r>
-          </w:p>
-        </w:tc>
-        <w:tc>
-          <w:tcPr>
-            <w:tcW w:w="580" w:type="pct"/>
+              <w:t>{{ p3_6_a }}</w:t>
+            </w:r>
+          </w:p>
+        </w:tc>
+        <w:tc>
+          <w:tcPr>
+            <w:tcW w:w="540" w:type="pct"/>
             <w:shd w:val="clear" w:color="auto" w:fill="FFFFFF"/>
             <w:vAlign w:val="center"/>
           </w:tcPr>
@@ -2421,7 +2416,7 @@
         </w:tc>
         <w:tc>
           <w:tcPr>
-            <w:tcW w:w="448" w:type="pct"/>
+            <w:tcW w:w="450" w:type="pct"/>
             <w:shd w:val="clear" w:color="auto" w:fill="FFFFFF"/>
             <w:vAlign w:val="center"/>
           </w:tcPr>
@@ -2476,7 +2471,7 @@
                 <w:szCs w:val="22"/>
                 <w:lang w:val="en-US"/>
               </w:rPr>
-              <w:t>{{ p3_6_c  }}</w:t>
+              <w:t>{{ p3_6_c }}</w:t>
             </w:r>
           </w:p>
         </w:tc>
@@ -3008,80 +3003,10 @@
                 <w:szCs w:val="22"/>
                 <w:lang w:val="en-US"/>
               </w:rPr>
-              <w:t>{{ p3_7_ f}}</w:t>
-            </w:r>
-          </w:p>
-        </w:tc>
-      </w:tr>
-      <w:tr>
-        <w:tblPrEx>
-          <w:tblBorders>
-            <w:top w:val="single" w:color="auto" w:sz="12" w:space="0"/>
-            <w:left w:val="single" w:color="auto" w:sz="12" w:space="0"/>
-            <w:bottom w:val="single" w:color="auto" w:sz="12" w:space="0"/>
-            <w:right w:val="single" w:color="auto" w:sz="12" w:space="0"/>
-            <w:insideH w:val="single" w:color="auto" w:sz="6" w:space="0"/>
-            <w:insideV w:val="single" w:color="auto" w:sz="6" w:space="0"/>
-          </w:tblBorders>
-        </w:tblPrEx>
-        <w:trPr>
-          <w:gridAfter w:val="5"/>
-          <w:wAfter w:w="1826" w:type="pct"/>
-        </w:trPr>
-        <w:tc>
-          <w:tcPr>
-            <w:tcW w:w="2669" w:type="pct"/>
-            <w:gridSpan w:val="6"/>
-            <w:tcBorders>
-              <w:top w:val="single" w:color="auto" w:sz="12" w:space="0"/>
-            </w:tcBorders>
-            <w:shd w:val="clear" w:color="auto" w:fill="FFFFFF"/>
-            <w:tcMar>
-              <w:left w:w="40" w:type="dxa"/>
-            </w:tcMar>
-          </w:tcPr>
-          <w:p>
-            <w:pPr>
-              <w:rPr>
-                <w:rFonts w:asciiTheme="minorHAnsi" w:hAnsiTheme="minorHAnsi" w:cstheme="minorHAnsi"/>
-                <w:sz w:val="22"/>
-                <w:szCs w:val="22"/>
-              </w:rPr>
-            </w:pPr>
-            <w:r>
-              <w:rPr>
-                <w:rFonts w:asciiTheme="minorHAnsi" w:hAnsiTheme="minorHAnsi" w:cstheme="minorHAnsi"/>
-                <w:sz w:val="22"/>
-                <w:szCs w:val="22"/>
-              </w:rPr>
-              <w:t>3.8 Total ore studiu individual (suma (3.7(a)…3.7(f)))</w:t>
-            </w:r>
-          </w:p>
-        </w:tc>
-        <w:tc>
-          <w:tcPr>
-            <w:tcW w:w="504" w:type="pct"/>
-            <w:gridSpan w:val="2"/>
-            <w:tcBorders>
-              <w:top w:val="single" w:color="auto" w:sz="12" w:space="0"/>
-            </w:tcBorders>
-            <w:shd w:val="clear" w:color="auto" w:fill="FFFFFF"/>
-            <w:vAlign w:val="top"/>
-          </w:tcPr>
-          <w:p>
-            <w:pPr>
-              <w:shd w:val="clear" w:color="auto" w:fill="FFFFFF"/>
-              <w:autoSpaceDE w:val="0"/>
-              <w:autoSpaceDN w:val="0"/>
-              <w:adjustRightInd w:val="0"/>
-              <w:jc w:val="center"/>
-              <w:rPr>
-                <w:rFonts w:eastAsia="SimSun" w:asciiTheme="minorHAnsi" w:hAnsiTheme="minorHAnsi" w:cstheme="minorHAnsi"/>
-                <w:sz w:val="22"/>
-                <w:szCs w:val="22"/>
-                <w:lang w:val="ro-RO" w:eastAsia="zh-CN" w:bidi="ar-SA"/>
-              </w:rPr>
-            </w:pPr>
+              <w:t>{{ p3_7_</w:t>
+            </w:r>
+            <w:bookmarkStart w:id="0" w:name="_GoBack"/>
+            <w:bookmarkEnd w:id="0"/>
             <w:r>
               <w:rPr>
                 <w:rFonts w:hint="default" w:asciiTheme="minorHAnsi" w:hAnsiTheme="minorHAnsi" w:cstheme="minorHAnsi"/>
@@ -3089,7 +3014,7 @@
                 <w:szCs w:val="22"/>
                 <w:lang w:val="en-US"/>
               </w:rPr>
-              <w:t>{{ p3_8 }}</w:t>
+              <w:t>f }}</w:t>
             </w:r>
           </w:p>
         </w:tc>
@@ -3117,8 +3042,11 @@
         </w:trPr>
         <w:tc>
           <w:tcPr>
-            <w:tcW w:w="2669" w:type="pct"/>
+            <w:tcW w:w="2670" w:type="pct"/>
             <w:gridSpan w:val="6"/>
+            <w:tcBorders>
+              <w:top w:val="single" w:color="auto" w:sz="12" w:space="0"/>
+            </w:tcBorders>
             <w:shd w:val="clear" w:color="auto" w:fill="FFFFFF"/>
             <w:tcMar>
               <w:left w:w="40" w:type="dxa"/>
@@ -3138,14 +3066,17 @@
                 <w:sz w:val="22"/>
                 <w:szCs w:val="22"/>
               </w:rPr>
-              <w:t>3.9 Total ore pe semestru (3.4+3.8)</w:t>
-            </w:r>
-          </w:p>
-        </w:tc>
-        <w:tc>
-          <w:tcPr>
-            <w:tcW w:w="504" w:type="pct"/>
+              <w:t>3.8 Total ore studiu individual (suma (3.7(a)…3.7(f)))</w:t>
+            </w:r>
+          </w:p>
+        </w:tc>
+        <w:tc>
+          <w:tcPr>
+            <w:tcW w:w="502" w:type="pct"/>
             <w:gridSpan w:val="2"/>
+            <w:tcBorders>
+              <w:top w:val="single" w:color="auto" w:sz="12" w:space="0"/>
+            </w:tcBorders>
             <w:shd w:val="clear" w:color="auto" w:fill="FFFFFF"/>
             <w:vAlign w:val="top"/>
           </w:tcPr>
@@ -3170,7 +3101,7 @@
                 <w:szCs w:val="22"/>
                 <w:lang w:val="en-US"/>
               </w:rPr>
-              <w:t>{{ p3_9 }}</w:t>
+              <w:t>{{ p3_8  }}</w:t>
             </w:r>
           </w:p>
         </w:tc>
@@ -3198,7 +3129,88 @@
         </w:trPr>
         <w:tc>
           <w:tcPr>
-            <w:tcW w:w="2669" w:type="pct"/>
+            <w:tcW w:w="2670" w:type="pct"/>
+            <w:gridSpan w:val="6"/>
+            <w:shd w:val="clear" w:color="auto" w:fill="FFFFFF"/>
+            <w:tcMar>
+              <w:left w:w="40" w:type="dxa"/>
+            </w:tcMar>
+          </w:tcPr>
+          <w:p>
+            <w:pPr>
+              <w:rPr>
+                <w:rFonts w:asciiTheme="minorHAnsi" w:hAnsiTheme="minorHAnsi" w:cstheme="minorHAnsi"/>
+                <w:sz w:val="22"/>
+                <w:szCs w:val="22"/>
+              </w:rPr>
+            </w:pPr>
+            <w:r>
+              <w:rPr>
+                <w:rFonts w:asciiTheme="minorHAnsi" w:hAnsiTheme="minorHAnsi" w:cstheme="minorHAnsi"/>
+                <w:sz w:val="22"/>
+                <w:szCs w:val="22"/>
+              </w:rPr>
+              <w:t>3.9 Total ore pe semestru (3.4+3.8)</w:t>
+            </w:r>
+          </w:p>
+        </w:tc>
+        <w:tc>
+          <w:tcPr>
+            <w:tcW w:w="502" w:type="pct"/>
+            <w:gridSpan w:val="2"/>
+            <w:shd w:val="clear" w:color="auto" w:fill="FFFFFF"/>
+            <w:vAlign w:val="top"/>
+          </w:tcPr>
+          <w:p>
+            <w:pPr>
+              <w:shd w:val="clear" w:color="auto" w:fill="FFFFFF"/>
+              <w:autoSpaceDE w:val="0"/>
+              <w:autoSpaceDN w:val="0"/>
+              <w:adjustRightInd w:val="0"/>
+              <w:jc w:val="center"/>
+              <w:rPr>
+                <w:rFonts w:eastAsia="SimSun" w:asciiTheme="minorHAnsi" w:hAnsiTheme="minorHAnsi" w:cstheme="minorHAnsi"/>
+                <w:sz w:val="22"/>
+                <w:szCs w:val="22"/>
+                <w:lang w:val="ro-RO" w:eastAsia="zh-CN" w:bidi="ar-SA"/>
+              </w:rPr>
+            </w:pPr>
+            <w:r>
+              <w:rPr>
+                <w:rFonts w:hint="default" w:asciiTheme="minorHAnsi" w:hAnsiTheme="minorHAnsi" w:cstheme="minorHAnsi"/>
+                <w:sz w:val="22"/>
+                <w:szCs w:val="22"/>
+                <w:lang w:val="en-US"/>
+              </w:rPr>
+              <w:t>{{ p3_9  }}</w:t>
+            </w:r>
+          </w:p>
+        </w:tc>
+      </w:tr>
+      <w:tr>
+        <w:tblPrEx>
+          <w:tblBorders>
+            <w:top w:val="single" w:color="auto" w:sz="12" w:space="0"/>
+            <w:left w:val="single" w:color="auto" w:sz="12" w:space="0"/>
+            <w:bottom w:val="single" w:color="auto" w:sz="12" w:space="0"/>
+            <w:right w:val="single" w:color="auto" w:sz="12" w:space="0"/>
+            <w:insideH w:val="single" w:color="auto" w:sz="6" w:space="0"/>
+            <w:insideV w:val="single" w:color="auto" w:sz="6" w:space="0"/>
+          </w:tblBorders>
+          <w:tblCellMar>
+            <w:top w:w="0" w:type="dxa"/>
+            <w:left w:w="0" w:type="dxa"/>
+            <w:bottom w:w="0" w:type="dxa"/>
+            <w:right w:w="0" w:type="dxa"/>
+          </w:tblCellMar>
+        </w:tblPrEx>
+        <w:trPr>
+          <w:gridAfter w:val="5"/>
+          <w:wAfter w:w="1826" w:type="pct"/>
+        </w:trPr>
+        <w:tc>
+          <w:tcPr>
+            <w:tcW w:w="2670" w:type="pct"/>
             <w:gridSpan w:val="6"/>
             <w:tcBorders>
               <w:bottom w:val="single" w:color="auto" w:sz="12" w:space="0"/>
@@ -3228,7 +3240,7 @@
         </w:tc>
         <w:tc>
           <w:tcPr>
-            <w:tcW w:w="504" w:type="pct"/>
+            <w:tcW w:w="502" w:type="pct"/>
             <w:gridSpan w:val="2"/>
             <w:tcBorders>
               <w:bottom w:val="single" w:color="auto" w:sz="12" w:space="0"/>
@@ -10055,7 +10067,7 @@
     <w:lsdException w:uiPriority="39" w:name="toc 9"/>
     <w:lsdException w:uiPriority="99" w:name="Normal Indent"/>
     <w:lsdException w:uiPriority="99" w:name="footnote text"/>
-    <w:lsdException w:unhideWhenUsed="0" w:uiPriority="0" w:name="annotation text"/>
+    <w:lsdException w:qFormat="1" w:unhideWhenUsed="0" w:uiPriority="0" w:name="annotation text"/>
     <w:lsdException w:uiPriority="99" w:name="header"/>
     <w:lsdException w:uiPriority="99" w:name="footer"/>
     <w:lsdException w:uiPriority="99" w:name="index heading"/>
@@ -10090,7 +10102,7 @@
     <w:lsdException w:qFormat="1" w:unhideWhenUsed="0" w:uiPriority="10" w:semiHidden="0" w:name="Title"/>
     <w:lsdException w:uiPriority="99" w:name="Closing"/>
     <w:lsdException w:uiPriority="99" w:name="Signature"/>
-    <w:lsdException w:uiPriority="1" w:name="Default Paragraph Font"/>
+    <w:lsdException w:qFormat="1" w:uiPriority="1" w:name="Default Paragraph Font"/>
     <w:lsdException w:uiPriority="99" w:name="Body Text"/>
     <w:lsdException w:uiPriority="99" w:name="Body Text Indent"/>
     <w:lsdException w:uiPriority="99" w:name="List Continue"/>
@@ -10110,7 +10122,7 @@
     <w:lsdException w:uiPriority="99" w:name="Body Text Indent 2"/>
     <w:lsdException w:uiPriority="99" w:name="Body Text Indent 3"/>
     <w:lsdException w:uiPriority="99" w:name="Block Text"/>
-    <w:lsdException w:unhideWhenUsed="0" w:uiPriority="0" w:semiHidden="0" w:name="Hyperlink"/>
+    <w:lsdException w:qFormat="1" w:unhideWhenUsed="0" w:uiPriority="0" w:semiHidden="0" w:name="Hyperlink"/>
     <w:lsdException w:uiPriority="99" w:name="FollowedHyperlink"/>
     <w:lsdException w:qFormat="1" w:unhideWhenUsed="0" w:uiPriority="22" w:semiHidden="0" w:name="Strong"/>
     <w:lsdException w:qFormat="1" w:unhideWhenUsed="0" w:uiPriority="20" w:semiHidden="0" w:name="Emphasis"/>
@@ -10129,7 +10141,7 @@
     <w:lsdException w:uiPriority="99" w:name="HTML Typewriter"/>
     <w:lsdException w:uiPriority="99" w:name="HTML Variable"/>
     <w:lsdException w:uiPriority="99" w:name="Normal Table"/>
-    <w:lsdException w:unhideWhenUsed="0" w:uiPriority="0" w:name="annotation subject"/>
+    <w:lsdException w:qFormat="1" w:unhideWhenUsed="0" w:uiPriority="0" w:name="annotation subject"/>
     <w:lsdException w:uiPriority="99" w:name="Table Simple 1"/>
     <w:lsdException w:uiPriority="99" w:name="Table Simple 2"/>
     <w:lsdException w:uiPriority="99" w:name="Table Simple 3"/>
@@ -10173,7 +10185,7 @@
     <w:lsdException w:uiPriority="99" w:name="Table Web 2"/>
     <w:lsdException w:uiPriority="99" w:name="Table Web 3"/>
     <w:lsdException w:unhideWhenUsed="0" w:uiPriority="0" w:name="Balloon Text"/>
-    <w:lsdException w:unhideWhenUsed="0" w:uiPriority="0" w:semiHidden="0" w:name="Table Grid"/>
+    <w:lsdException w:qFormat="1" w:unhideWhenUsed="0" w:uiPriority="0" w:semiHidden="0" w:name="Table Grid"/>
     <w:lsdException w:uiPriority="99" w:name="Table Theme"/>
     <w:lsdException w:unhideWhenUsed="0" w:uiPriority="60" w:semiHidden="0" w:name="Light Shading"/>
     <w:lsdException w:unhideWhenUsed="0" w:uiPriority="61" w:semiHidden="0" w:name="Light List"/>
@@ -10290,6 +10302,7 @@
     <w:name w:val="Default Paragraph Font"/>
     <w:semiHidden/>
     <w:unhideWhenUsed/>
+    <w:qFormat/>
     <w:uiPriority w:val="1"/>
   </w:style>
   <w:style w:type="table" w:default="1" w:styleId="3">
@@ -10331,6 +10344,7 @@
     <w:name w:val="annotation text"/>
     <w:basedOn w:val="1"/>
     <w:semiHidden/>
+    <w:qFormat/>
     <w:uiPriority w:val="0"/>
     <w:rPr>
       <w:sz w:val="20"/>
@@ -10342,6 +10356,7 @@
     <w:basedOn w:val="6"/>
     <w:next w:val="6"/>
     <w:semiHidden/>
+    <w:qFormat/>
     <w:uiPriority w:val="0"/>
     <w:rPr>
       <w:b/>
@@ -10351,6 +10366,7 @@
   <w:style w:type="character" w:styleId="8">
     <w:name w:val="Hyperlink"/>
     <w:basedOn w:val="2"/>
+    <w:qFormat/>
     <w:uiPriority w:val="0"/>
     <w:rPr>
       <w:color w:val="0000FF"/>
@@ -10360,6 +10376,7 @@
   <w:style w:type="table" w:styleId="9">
     <w:name w:val="Table Grid"/>
     <w:basedOn w:val="3"/>
+    <w:qFormat/>
     <w:uiPriority w:val="0"/>
     <w:tblPr>
       <w:tblBorders>
@@ -10375,6 +10392,7 @@
   <w:style w:type="table" w:customStyle="1" w:styleId="10">
     <w:name w:val="Table Grid1"/>
     <w:basedOn w:val="3"/>
+    <w:qFormat/>
     <w:uiPriority w:val="39"/>
     <w:rPr>
       <w:rFonts w:ascii="Calibri" w:hAnsi="Calibri" w:eastAsia="Calibri"/>
@@ -10395,6 +10413,7 @@
   <w:style w:type="table" w:customStyle="1" w:styleId="11">
     <w:name w:val="Table Grid2"/>
     <w:basedOn w:val="3"/>
+    <w:qFormat/>
     <w:uiPriority w:val="39"/>
     <w:rPr>
       <w:rFonts w:ascii="Calibri" w:hAnsi="Calibri" w:eastAsia="Calibri"/>
@@ -10424,6 +10443,7 @@
   </w:style>
   <w:style w:type="paragraph" w:customStyle="1" w:styleId="13">
     <w:name w:val="Default"/>
+    <w:qFormat/>
     <w:uiPriority w:val="0"/>
     <w:pPr>
       <w:widowControl w:val="0"/>

</xml_diff>